<commit_message>
update of job advert
</commit_message>
<xml_diff>
--- a/recrutement/SUCCESS_Advert.docx
+++ b/recrutement/SUCCESS_Advert.docx
@@ -148,17 +148,7 @@
           <w:szCs w:val="24"/>
           <w:lang w:val="en-US" w:eastAsia="zh-CN"/>
         </w:rPr>
-        <w:t>The Department of Computer Science at Middlesex University Lond</w:t>
-      </w:r>
-      <w:r>
-        <w:rPr>
-          <w:rFonts w:ascii="Arial" w:hAnsi="Arial" w:cs="Arial"/>
-          <w:snapToGrid/>
-          <w:sz w:val="24"/>
-          <w:szCs w:val="24"/>
-          <w:lang w:val="en-US" w:eastAsia="zh-CN"/>
-        </w:rPr>
-        <w:t>on is offering a research assistant</w:t>
+        <w:t>The Department of Computer Science at Middlesex University London is offering a research assistant</w:t>
       </w:r>
       <w:r>
         <w:rPr>
@@ -178,17 +168,7 @@
           <w:szCs w:val="24"/>
           <w:lang w:val="en-US" w:eastAsia="zh-CN"/>
         </w:rPr>
-        <w:t xml:space="preserve"> </w:t>
-      </w:r>
-      <w:r>
-        <w:rPr>
-          <w:rFonts w:ascii="Arial" w:hAnsi="Arial" w:cs="Arial"/>
-          <w:snapToGrid/>
-          <w:sz w:val="24"/>
-          <w:szCs w:val="24"/>
-          <w:lang w:val="en-US" w:eastAsia="zh-CN"/>
-        </w:rPr>
-        <w:t xml:space="preserve">Security and Privacy of the </w:t>
+        <w:t xml:space="preserve"> Security and Privacy of the </w:t>
       </w:r>
       <w:r>
         <w:rPr>
@@ -222,8 +202,6 @@
         </w:rPr>
         <w:t>)</w:t>
       </w:r>
-      <w:bookmarkStart w:id="0" w:name="_GoBack"/>
-      <w:bookmarkEnd w:id="0"/>
       <w:r>
         <w:rPr>
           <w:rFonts w:ascii="Arial" w:hAnsi="Arial" w:cs="Arial"/>
@@ -233,6 +211,36 @@
           <w:lang w:val="en-US" w:eastAsia="zh-CN"/>
         </w:rPr>
         <w:t>.</w:t>
+      </w:r>
+      <w:r>
+        <w:rPr>
+          <w:rFonts w:ascii="Arial" w:hAnsi="Arial" w:cs="Arial"/>
+          <w:snapToGrid/>
+          <w:sz w:val="24"/>
+          <w:szCs w:val="24"/>
+          <w:lang w:val="en-US" w:eastAsia="zh-CN"/>
+        </w:rPr>
+        <w:t xml:space="preserve"> The position is for 26 month fixed term but may b</w:t>
+      </w:r>
+      <w:r>
+        <w:rPr>
+          <w:rFonts w:ascii="Arial" w:hAnsi="Arial" w:cs="Arial"/>
+          <w:snapToGrid/>
+          <w:sz w:val="24"/>
+          <w:szCs w:val="24"/>
+          <w:lang w:val="en-US" w:eastAsia="zh-CN"/>
+        </w:rPr>
+        <w:t xml:space="preserve">e extended by mutual agreement </w:t>
+      </w:r>
+      <w:r>
+        <w:rPr>
+          <w:rFonts w:ascii="Arial" w:hAnsi="Arial" w:cs="Arial"/>
+          <w:snapToGrid/>
+          <w:sz w:val="24"/>
+          <w:szCs w:val="24"/>
+          <w:lang w:val="en-US" w:eastAsia="zh-CN"/>
+        </w:rPr>
+        <w:t>subject to availability of funds.</w:t>
       </w:r>
     </w:p>
     <w:p>
@@ -334,7 +342,15 @@
           <w:sz w:val="24"/>
           <w:szCs w:val="24"/>
         </w:rPr>
-        <w:t xml:space="preserve">secure and </w:t>
+        <w:t>secure</w:t>
+      </w:r>
+      <w:r>
+        <w:rPr>
+          <w:rFonts w:ascii="Arial" w:hAnsi="Arial" w:cs="Arial"/>
+          <w:sz w:val="24"/>
+          <w:szCs w:val="24"/>
+        </w:rPr>
+        <w:t xml:space="preserve"> and </w:t>
       </w:r>
       <w:r>
         <w:rPr>
@@ -442,15 +458,199 @@
           <w:sz w:val="24"/>
           <w:szCs w:val="24"/>
         </w:rPr>
-        <w:t>France and Netherlands</w:t>
-      </w:r>
-      <w:r>
-        <w:rPr>
-          <w:rFonts w:ascii="Arial" w:hAnsi="Arial" w:cs="Arial"/>
-          <w:sz w:val="24"/>
-          <w:szCs w:val="24"/>
-        </w:rPr>
-        <w:t xml:space="preserve">.  </w:t>
+        <w:t xml:space="preserve">France </w:t>
+      </w:r>
+      <w:r>
+        <w:rPr>
+          <w:rFonts w:ascii="Arial" w:hAnsi="Arial" w:cs="Arial"/>
+          <w:sz w:val="24"/>
+          <w:szCs w:val="24"/>
+        </w:rPr>
+        <w:t>(</w:t>
+      </w:r>
+      <w:proofErr w:type="spellStart"/>
+      <w:r>
+        <w:rPr>
+          <w:rFonts w:ascii="Arial" w:hAnsi="Arial" w:cs="Arial"/>
+          <w:sz w:val="24"/>
+          <w:szCs w:val="24"/>
+        </w:rPr>
+        <w:t>Inria</w:t>
+      </w:r>
+      <w:proofErr w:type="spellEnd"/>
+      <w:r>
+        <w:rPr>
+          <w:rFonts w:ascii="Arial" w:hAnsi="Arial" w:cs="Arial"/>
+          <w:sz w:val="24"/>
+          <w:szCs w:val="24"/>
+        </w:rPr>
+        <w:t xml:space="preserve">, VERIMAG, ENS Paris) </w:t>
+      </w:r>
+      <w:r>
+        <w:rPr>
+          <w:rFonts w:ascii="Arial" w:hAnsi="Arial" w:cs="Arial"/>
+          <w:sz w:val="24"/>
+          <w:szCs w:val="24"/>
+        </w:rPr>
+        <w:t>and Netherlands</w:t>
+      </w:r>
+      <w:r>
+        <w:rPr>
+          <w:rFonts w:ascii="Arial" w:hAnsi="Arial" w:cs="Arial"/>
+          <w:sz w:val="24"/>
+          <w:szCs w:val="24"/>
+        </w:rPr>
+        <w:t xml:space="preserve"> (University</w:t>
+      </w:r>
+      <w:r>
+        <w:rPr>
+          <w:rFonts w:ascii="Arial" w:hAnsi="Arial" w:cs="Arial"/>
+          <w:sz w:val="24"/>
+          <w:szCs w:val="24"/>
+        </w:rPr>
+        <w:t xml:space="preserve"> of</w:t>
+      </w:r>
+      <w:r>
+        <w:rPr>
+          <w:rFonts w:ascii="Arial" w:hAnsi="Arial" w:cs="Arial"/>
+          <w:sz w:val="24"/>
+          <w:szCs w:val="24"/>
+        </w:rPr>
+        <w:t xml:space="preserve"> </w:t>
+      </w:r>
+      <w:proofErr w:type="spellStart"/>
+      <w:r>
+        <w:rPr>
+          <w:rFonts w:ascii="Arial" w:hAnsi="Arial" w:cs="Arial"/>
+          <w:sz w:val="24"/>
+          <w:szCs w:val="24"/>
+        </w:rPr>
+        <w:t>Twente</w:t>
+      </w:r>
+      <w:proofErr w:type="spellEnd"/>
+      <w:r>
+        <w:rPr>
+          <w:rFonts w:ascii="Arial" w:hAnsi="Arial" w:cs="Arial"/>
+          <w:sz w:val="24"/>
+          <w:szCs w:val="24"/>
+        </w:rPr>
+        <w:t>)</w:t>
+      </w:r>
+      <w:r>
+        <w:rPr>
+          <w:rFonts w:ascii="Arial" w:hAnsi="Arial" w:cs="Arial"/>
+          <w:sz w:val="24"/>
+          <w:szCs w:val="24"/>
+        </w:rPr>
+        <w:t>.  One of the primary responsibilities of our participation in the project is to</w:t>
+      </w:r>
+      <w:r>
+        <w:rPr>
+          <w:rFonts w:ascii="Arial" w:hAnsi="Arial" w:cs="Arial"/>
+          <w:sz w:val="24"/>
+          <w:szCs w:val="24"/>
+        </w:rPr>
+        <w:t xml:space="preserve"> validate the scientific and te</w:t>
+      </w:r>
+      <w:r>
+        <w:rPr>
+          <w:rFonts w:ascii="Arial" w:hAnsi="Arial" w:cs="Arial"/>
+          <w:sz w:val="24"/>
+          <w:szCs w:val="24"/>
+        </w:rPr>
+        <w:t>chnological innovation</w:t>
+      </w:r>
+      <w:r>
+        <w:rPr>
+          <w:rFonts w:ascii="Arial" w:hAnsi="Arial" w:cs="Arial"/>
+          <w:sz w:val="24"/>
+          <w:szCs w:val="24"/>
+        </w:rPr>
+        <w:t xml:space="preserve">: </w:t>
+      </w:r>
+      <w:r>
+        <w:rPr>
+          <w:rFonts w:ascii="Arial" w:hAnsi="Arial" w:cs="Arial"/>
+          <w:sz w:val="24"/>
+          <w:szCs w:val="24"/>
+        </w:rPr>
+        <w:t xml:space="preserve">the design, security </w:t>
+      </w:r>
+      <w:r>
+        <w:rPr>
+          <w:rFonts w:ascii="Arial" w:hAnsi="Arial" w:cs="Arial"/>
+          <w:sz w:val="24"/>
+          <w:szCs w:val="24"/>
+        </w:rPr>
+        <w:t xml:space="preserve">and privacy </w:t>
+      </w:r>
+      <w:r>
+        <w:rPr>
+          <w:rFonts w:ascii="Arial" w:hAnsi="Arial" w:cs="Arial"/>
+          <w:sz w:val="24"/>
+          <w:szCs w:val="24"/>
+        </w:rPr>
+        <w:t>analysis, development and validation of an</w:t>
+      </w:r>
+      <w:r>
+        <w:rPr>
+          <w:rFonts w:ascii="Arial" w:hAnsi="Arial" w:cs="Arial"/>
+          <w:sz w:val="24"/>
+          <w:szCs w:val="24"/>
+        </w:rPr>
+        <w:t xml:space="preserve"> </w:t>
+      </w:r>
+      <w:proofErr w:type="spellStart"/>
+      <w:r>
+        <w:rPr>
+          <w:rFonts w:ascii="Arial" w:hAnsi="Arial" w:cs="Arial"/>
+          <w:sz w:val="24"/>
+          <w:szCs w:val="24"/>
+        </w:rPr>
+        <w:t>IoT</w:t>
+      </w:r>
+      <w:proofErr w:type="spellEnd"/>
+      <w:r>
+        <w:rPr>
+          <w:rFonts w:ascii="Arial" w:hAnsi="Arial" w:cs="Arial"/>
+          <w:sz w:val="24"/>
+          <w:szCs w:val="24"/>
+        </w:rPr>
+        <w:t xml:space="preserve"> pilot scenario</w:t>
+      </w:r>
+      <w:r>
+        <w:rPr>
+          <w:rFonts w:ascii="Arial" w:hAnsi="Arial" w:cs="Arial"/>
+          <w:sz w:val="24"/>
+          <w:szCs w:val="24"/>
+        </w:rPr>
+        <w:t xml:space="preserve"> from the healthcare sector. The pilot study is a </w:t>
+      </w:r>
+      <w:r>
+        <w:rPr>
+          <w:rFonts w:ascii="Arial" w:hAnsi="Arial" w:cs="Arial"/>
+          <w:sz w:val="24"/>
+          <w:szCs w:val="24"/>
+        </w:rPr>
+        <w:t>sensor based monitoring architecture for dementia patients with security critical</w:t>
+      </w:r>
+      <w:bookmarkStart w:id="0" w:name="_GoBack"/>
+      <w:bookmarkEnd w:id="0"/>
+      <w:r>
+        <w:rPr>
+          <w:rFonts w:ascii="Arial" w:hAnsi="Arial" w:cs="Arial"/>
+          <w:sz w:val="24"/>
+          <w:szCs w:val="24"/>
+        </w:rPr>
+        <w:t xml:space="preserve"> data and actions.</w:t>
+      </w:r>
+      <w:r>
+        <w:rPr>
+          <w:rFonts w:ascii="Arial" w:hAnsi="Arial" w:cs="Arial"/>
+          <w:sz w:val="24"/>
+          <w:szCs w:val="24"/>
+        </w:rPr>
+        <w:t xml:space="preserve"> </w:t>
       </w:r>
     </w:p>
     <w:p>
@@ -472,64 +672,6 @@
           <w:sz w:val="24"/>
           <w:szCs w:val="24"/>
         </w:rPr>
-        <w:t>One of the primary responsibilities of our participation in the project is to</w:t>
-      </w:r>
-      <w:r>
-        <w:rPr>
-          <w:rFonts w:ascii="Arial" w:hAnsi="Arial" w:cs="Arial"/>
-          <w:sz w:val="24"/>
-          <w:szCs w:val="24"/>
-        </w:rPr>
-        <w:t xml:space="preserve"> validate the scientific and technological innovation by pilots</w:t>
-      </w:r>
-      <w:r>
-        <w:rPr>
-          <w:rFonts w:ascii="Arial" w:hAnsi="Arial" w:cs="Arial"/>
-          <w:sz w:val="24"/>
-          <w:szCs w:val="24"/>
-        </w:rPr>
-        <w:t xml:space="preserve">: </w:t>
-      </w:r>
-      <w:r>
-        <w:rPr>
-          <w:rFonts w:ascii="Arial" w:hAnsi="Arial" w:cs="Arial"/>
-          <w:sz w:val="24"/>
-          <w:szCs w:val="24"/>
-        </w:rPr>
-        <w:t xml:space="preserve">to build and test user-aware security of an </w:t>
-      </w:r>
-      <w:proofErr w:type="spellStart"/>
-      <w:r>
-        <w:rPr>
-          <w:rFonts w:ascii="Arial" w:hAnsi="Arial" w:cs="Arial"/>
-          <w:sz w:val="24"/>
-          <w:szCs w:val="24"/>
-        </w:rPr>
-        <w:t>IoT</w:t>
-      </w:r>
-      <w:proofErr w:type="spellEnd"/>
-      <w:r>
-        <w:rPr>
-          <w:rFonts w:ascii="Arial" w:hAnsi="Arial" w:cs="Arial"/>
-          <w:sz w:val="24"/>
-          <w:szCs w:val="24"/>
-        </w:rPr>
-        <w:t xml:space="preserve"> pilot scenario from the healthcare sector of a sensor based monitoring architecture for dementia patients with security critical data and actions.</w:t>
-      </w:r>
-      <w:r>
-        <w:rPr>
-          <w:rFonts w:ascii="Arial" w:hAnsi="Arial" w:cs="Arial"/>
-          <w:sz w:val="24"/>
-          <w:szCs w:val="24"/>
-        </w:rPr>
-        <w:t xml:space="preserve"> </w:t>
-      </w:r>
-      <w:r>
-        <w:rPr>
-          <w:rFonts w:ascii="Arial" w:hAnsi="Arial" w:cs="Arial"/>
-          <w:sz w:val="24"/>
-          <w:szCs w:val="24"/>
-        </w:rPr>
         <w:t>This position will also include other related activities like interacting with various stakeholders to gather requirements and validate system functionality.  It will also entail dissemination activities like writing, presenting and publishing research results</w:t>
       </w:r>
       <w:r>
@@ -546,25 +688,7 @@
           <w:sz w:val="24"/>
           <w:szCs w:val="24"/>
         </w:rPr>
-        <w:t xml:space="preserve"> The project is based in the Faculty of Science of Engineering of Middlesex University London and will be supported by a collaboration of </w:t>
-      </w:r>
-      <w:proofErr w:type="spellStart"/>
-      <w:r>
-        <w:rPr>
-          <w:rFonts w:ascii="Arial" w:hAnsi="Arial" w:cs="Arial"/>
-          <w:sz w:val="24"/>
-          <w:szCs w:val="24"/>
-        </w:rPr>
-        <w:t>the</w:t>
-      </w:r>
-      <w:proofErr w:type="spellEnd"/>
-      <w:r>
-        <w:rPr>
-          <w:rFonts w:ascii="Arial" w:hAnsi="Arial" w:cs="Arial"/>
-          <w:sz w:val="24"/>
-          <w:szCs w:val="24"/>
-        </w:rPr>
-        <w:t xml:space="preserve"> research groups of Foundations of Computing, Intelligent Environments, and Bio-Modelling and Informatics.</w:t>
+        <w:t xml:space="preserve"> The project is based in the Faculty of Science of Engineering of Middlesex University London and will be supported by a collaboration of the research groups of Foundations of Computing, Intelligent Environments, and Bio-Modelling and Informatics.</w:t>
       </w:r>
     </w:p>
     <w:p>
@@ -582,7 +706,25 @@
           <w:sz w:val="24"/>
           <w:szCs w:val="24"/>
         </w:rPr>
-        <w:t>Closing date: 1 February 2017</w:t>
+        <w:t xml:space="preserve">Closing date: </w:t>
+      </w:r>
+      <w:r>
+        <w:rPr>
+          <w:rFonts w:ascii="Arial" w:hAnsi="Arial" w:cs="Arial"/>
+          <w:color w:val="FF0000"/>
+          <w:sz w:val="24"/>
+          <w:szCs w:val="24"/>
+        </w:rPr>
+        <w:t>1 March</w:t>
+      </w:r>
+      <w:r>
+        <w:rPr>
+          <w:rFonts w:ascii="Arial" w:hAnsi="Arial" w:cs="Arial"/>
+          <w:color w:val="FF0000"/>
+          <w:sz w:val="24"/>
+          <w:szCs w:val="24"/>
+        </w:rPr>
+        <w:t xml:space="preserve"> 2017</w:t>
       </w:r>
     </w:p>
     <w:p>

</xml_diff>